<commit_message>
product edit view doc
</commit_message>
<xml_diff>
--- a/projectAdminPanel/products_7.docx
+++ b/projectAdminPanel/products_7.docx
@@ -27166,6 +27166,1732 @@
           <w:szCs w:val="21"/>
         </w:rPr>
         <w:t>}</w:t>
+      </w:r>
+    </w:p>
+    <w:p>
+      <w:pPr>
+        <w:rPr>
+          <w:sz w:val="28"/>
+        </w:rPr>
+      </w:pPr>
+    </w:p>
+    <w:p>
+      <w:pPr>
+        <w:rPr>
+          <w:sz w:val="28"/>
+        </w:rPr>
+      </w:pPr>
+      <w:r>
+        <w:rPr>
+          <w:sz w:val="28"/>
+        </w:rPr>
+        <w:t>Maintain the view</w:t>
+      </w:r>
+    </w:p>
+    <w:p>
+      <w:pPr>
+        <w:rPr>
+          <w:sz w:val="28"/>
+        </w:rPr>
+      </w:pPr>
+      <w:hyperlink r:id="rId7" w:history="1">
+        <w:r>
+          <w:rPr>
+            <w:rStyle w:val="Hyperlink"/>
+            <w:sz w:val="28"/>
+          </w:rPr>
+          <w:t>C:\xampp\htdocs\faisal\resources\views\admin\product\product_view.blade.php</w:t>
+        </w:r>
+      </w:hyperlink>
+    </w:p>
+    <w:p>
+      <w:pPr>
+        <w:rPr>
+          <w:sz w:val="28"/>
+        </w:rPr>
+      </w:pPr>
+    </w:p>
+    <w:p>
+      <w:pPr>
+        <w:rPr>
+          <w:sz w:val="28"/>
+        </w:rPr>
+      </w:pPr>
+    </w:p>
+    <w:p>
+      <w:pPr>
+        <w:rPr>
+          <w:sz w:val="28"/>
+        </w:rPr>
+      </w:pPr>
+      <w:r>
+        <w:rPr>
+          <w:sz w:val="28"/>
+        </w:rPr>
+        <w:br w:type="page"/>
+      </w:r>
+    </w:p>
+    <w:p>
+      <w:pPr>
+        <w:shd w:val="clear" w:color="auto" w:fill="00B050"/>
+        <w:rPr>
+          <w:sz w:val="28"/>
+        </w:rPr>
+      </w:pPr>
+      <w:proofErr w:type="spellStart"/>
+      <w:r>
+        <w:rPr>
+          <w:sz w:val="28"/>
+        </w:rPr>
+        <w:lastRenderedPageBreak/>
+        <w:t>ProductEdit</w:t>
+      </w:r>
+      <w:proofErr w:type="spellEnd"/>
+      <w:r>
+        <w:rPr>
+          <w:sz w:val="28"/>
+        </w:rPr>
+        <w:t xml:space="preserve"> Page</w:t>
+      </w:r>
+    </w:p>
+    <w:p>
+      <w:pPr>
+        <w:shd w:val="clear" w:color="auto" w:fill="0F111A"/>
+        <w:spacing w:after="0" w:line="285" w:lineRule="atLeast"/>
+        <w:rPr>
+          <w:rFonts w:ascii="Consolas" w:eastAsia="Times New Roman" w:hAnsi="Consolas" w:cs="Times New Roman"/>
+          <w:color w:val="A6ACCD"/>
+          <w:sz w:val="21"/>
+          <w:szCs w:val="21"/>
+        </w:rPr>
+      </w:pPr>
+      <w:r>
+        <w:rPr>
+          <w:rFonts w:ascii="Consolas" w:eastAsia="Times New Roman" w:hAnsi="Consolas" w:cs="Times New Roman"/>
+          <w:color w:val="A6ACCD"/>
+          <w:sz w:val="21"/>
+          <w:szCs w:val="21"/>
+        </w:rPr>
+        <w:t xml:space="preserve">                              </w:t>
+      </w:r>
+      <w:r>
+        <w:rPr>
+          <w:rFonts w:ascii="Consolas" w:eastAsia="Times New Roman" w:hAnsi="Consolas" w:cs="Times New Roman"/>
+          <w:color w:val="89DDFF"/>
+          <w:sz w:val="21"/>
+          <w:szCs w:val="21"/>
+        </w:rPr>
+        <w:t>&lt;</w:t>
+      </w:r>
+      <w:r>
+        <w:rPr>
+          <w:rFonts w:ascii="Consolas" w:eastAsia="Times New Roman" w:hAnsi="Consolas" w:cs="Times New Roman"/>
+          <w:color w:val="F07178"/>
+          <w:sz w:val="21"/>
+          <w:szCs w:val="21"/>
+        </w:rPr>
+        <w:t>a</w:t>
+      </w:r>
+      <w:r>
+        <w:rPr>
+          <w:rFonts w:ascii="Consolas" w:eastAsia="Times New Roman" w:hAnsi="Consolas" w:cs="Times New Roman"/>
+          <w:color w:val="89DDFF"/>
+          <w:sz w:val="21"/>
+          <w:szCs w:val="21"/>
+        </w:rPr>
+        <w:t xml:space="preserve"> </w:t>
+      </w:r>
+      <w:proofErr w:type="spellStart"/>
+      <w:r>
+        <w:rPr>
+          <w:rFonts w:ascii="Consolas" w:eastAsia="Times New Roman" w:hAnsi="Consolas" w:cs="Times New Roman"/>
+          <w:color w:val="C792EA"/>
+          <w:sz w:val="21"/>
+          <w:szCs w:val="21"/>
+        </w:rPr>
+        <w:t>href</w:t>
+      </w:r>
+      <w:proofErr w:type="spellEnd"/>
+      <w:r>
+        <w:rPr>
+          <w:rFonts w:ascii="Consolas" w:eastAsia="Times New Roman" w:hAnsi="Consolas" w:cs="Times New Roman"/>
+          <w:color w:val="89DDFF"/>
+          <w:sz w:val="21"/>
+          <w:szCs w:val="21"/>
+        </w:rPr>
+        <w:t>="</w:t>
+      </w:r>
+      <w:r>
+        <w:rPr>
+          <w:rFonts w:ascii="Consolas" w:eastAsia="Times New Roman" w:hAnsi="Consolas" w:cs="Times New Roman"/>
+          <w:color w:val="82AAFF"/>
+          <w:sz w:val="21"/>
+          <w:szCs w:val="21"/>
+        </w:rPr>
+        <w:t>{{</w:t>
+      </w:r>
+      <w:proofErr w:type="gramStart"/>
+      <w:r>
+        <w:rPr>
+          <w:rFonts w:ascii="Consolas" w:eastAsia="Times New Roman" w:hAnsi="Consolas" w:cs="Times New Roman"/>
+          <w:color w:val="82AAFF"/>
+          <w:sz w:val="21"/>
+          <w:szCs w:val="21"/>
+        </w:rPr>
+        <w:t>route</w:t>
+      </w:r>
+      <w:r>
+        <w:rPr>
+          <w:rFonts w:ascii="Consolas" w:eastAsia="Times New Roman" w:hAnsi="Consolas" w:cs="Times New Roman"/>
+          <w:color w:val="89DDFF"/>
+          <w:sz w:val="21"/>
+          <w:szCs w:val="21"/>
+        </w:rPr>
+        <w:t>(</w:t>
+      </w:r>
+      <w:proofErr w:type="gramEnd"/>
+      <w:r>
+        <w:rPr>
+          <w:rFonts w:ascii="Consolas" w:eastAsia="Times New Roman" w:hAnsi="Consolas" w:cs="Times New Roman"/>
+          <w:color w:val="89DDFF"/>
+          <w:sz w:val="21"/>
+          <w:szCs w:val="21"/>
+        </w:rPr>
+        <w:t>'</w:t>
+      </w:r>
+      <w:proofErr w:type="spellStart"/>
+      <w:r>
+        <w:rPr>
+          <w:rFonts w:ascii="Consolas" w:eastAsia="Times New Roman" w:hAnsi="Consolas" w:cs="Times New Roman"/>
+          <w:color w:val="C3E88D"/>
+          <w:sz w:val="21"/>
+          <w:szCs w:val="21"/>
+        </w:rPr>
+        <w:t>edit.products</w:t>
+      </w:r>
+      <w:r>
+        <w:rPr>
+          <w:rFonts w:ascii="Consolas" w:eastAsia="Times New Roman" w:hAnsi="Consolas" w:cs="Times New Roman"/>
+          <w:color w:val="89DDFF"/>
+          <w:sz w:val="21"/>
+          <w:szCs w:val="21"/>
+        </w:rPr>
+        <w:t>',$</w:t>
+      </w:r>
+      <w:r>
+        <w:rPr>
+          <w:rFonts w:ascii="Consolas" w:eastAsia="Times New Roman" w:hAnsi="Consolas" w:cs="Times New Roman"/>
+          <w:color w:val="A6ACCD"/>
+          <w:sz w:val="21"/>
+          <w:szCs w:val="21"/>
+        </w:rPr>
+        <w:t>data</w:t>
+      </w:r>
+      <w:proofErr w:type="spellEnd"/>
+      <w:r>
+        <w:rPr>
+          <w:rFonts w:ascii="Consolas" w:eastAsia="Times New Roman" w:hAnsi="Consolas" w:cs="Times New Roman"/>
+          <w:color w:val="89DDFF"/>
+          <w:sz w:val="21"/>
+          <w:szCs w:val="21"/>
+        </w:rPr>
+        <w:t>-&gt;</w:t>
+      </w:r>
+      <w:r>
+        <w:rPr>
+          <w:rFonts w:ascii="Consolas" w:eastAsia="Times New Roman" w:hAnsi="Consolas" w:cs="Times New Roman"/>
+          <w:color w:val="A6ACCD"/>
+          <w:sz w:val="21"/>
+          <w:szCs w:val="21"/>
+        </w:rPr>
+        <w:t>id</w:t>
+      </w:r>
+      <w:r>
+        <w:rPr>
+          <w:rFonts w:ascii="Consolas" w:eastAsia="Times New Roman" w:hAnsi="Consolas" w:cs="Times New Roman"/>
+          <w:color w:val="89DDFF"/>
+          <w:sz w:val="21"/>
+          <w:szCs w:val="21"/>
+        </w:rPr>
+        <w:t>)</w:t>
+      </w:r>
+      <w:r>
+        <w:rPr>
+          <w:rFonts w:ascii="Consolas" w:eastAsia="Times New Roman" w:hAnsi="Consolas" w:cs="Times New Roman"/>
+          <w:color w:val="82AAFF"/>
+          <w:sz w:val="21"/>
+          <w:szCs w:val="21"/>
+        </w:rPr>
+        <w:t>}}</w:t>
+      </w:r>
+      <w:r>
+        <w:rPr>
+          <w:rFonts w:ascii="Consolas" w:eastAsia="Times New Roman" w:hAnsi="Consolas" w:cs="Times New Roman"/>
+          <w:color w:val="89DDFF"/>
+          <w:sz w:val="21"/>
+          <w:szCs w:val="21"/>
+        </w:rPr>
+        <w:t xml:space="preserve">" </w:t>
+      </w:r>
+      <w:r>
+        <w:rPr>
+          <w:rFonts w:ascii="Consolas" w:eastAsia="Times New Roman" w:hAnsi="Consolas" w:cs="Times New Roman"/>
+          <w:color w:val="C792EA"/>
+          <w:sz w:val="21"/>
+          <w:szCs w:val="21"/>
+        </w:rPr>
+        <w:t>class</w:t>
+      </w:r>
+      <w:r>
+        <w:rPr>
+          <w:rFonts w:ascii="Consolas" w:eastAsia="Times New Roman" w:hAnsi="Consolas" w:cs="Times New Roman"/>
+          <w:color w:val="89DDFF"/>
+          <w:sz w:val="21"/>
+          <w:szCs w:val="21"/>
+        </w:rPr>
+        <w:t>="</w:t>
+      </w:r>
+      <w:proofErr w:type="spellStart"/>
+      <w:r>
+        <w:rPr>
+          <w:rFonts w:ascii="Consolas" w:eastAsia="Times New Roman" w:hAnsi="Consolas" w:cs="Times New Roman"/>
+          <w:color w:val="C3E88D"/>
+          <w:sz w:val="21"/>
+          <w:szCs w:val="21"/>
+        </w:rPr>
+        <w:t>btn</w:t>
+      </w:r>
+      <w:proofErr w:type="spellEnd"/>
+      <w:r>
+        <w:rPr>
+          <w:rFonts w:ascii="Consolas" w:eastAsia="Times New Roman" w:hAnsi="Consolas" w:cs="Times New Roman"/>
+          <w:color w:val="C3E88D"/>
+          <w:sz w:val="21"/>
+          <w:szCs w:val="21"/>
+        </w:rPr>
+        <w:t xml:space="preserve"> </w:t>
+      </w:r>
+      <w:proofErr w:type="spellStart"/>
+      <w:r>
+        <w:rPr>
+          <w:rFonts w:ascii="Consolas" w:eastAsia="Times New Roman" w:hAnsi="Consolas" w:cs="Times New Roman"/>
+          <w:color w:val="C3E88D"/>
+          <w:sz w:val="21"/>
+          <w:szCs w:val="21"/>
+        </w:rPr>
+        <w:t>btn-sm</w:t>
+      </w:r>
+      <w:proofErr w:type="spellEnd"/>
+      <w:r>
+        <w:rPr>
+          <w:rFonts w:ascii="Consolas" w:eastAsia="Times New Roman" w:hAnsi="Consolas" w:cs="Times New Roman"/>
+          <w:color w:val="C3E88D"/>
+          <w:sz w:val="21"/>
+          <w:szCs w:val="21"/>
+        </w:rPr>
+        <w:t xml:space="preserve">  </w:t>
+      </w:r>
+      <w:proofErr w:type="spellStart"/>
+      <w:r>
+        <w:rPr>
+          <w:rFonts w:ascii="Consolas" w:eastAsia="Times New Roman" w:hAnsi="Consolas" w:cs="Times New Roman"/>
+          <w:color w:val="C3E88D"/>
+          <w:sz w:val="21"/>
+          <w:szCs w:val="21"/>
+        </w:rPr>
+        <w:t>btn</w:t>
+      </w:r>
+      <w:proofErr w:type="spellEnd"/>
+      <w:r>
+        <w:rPr>
+          <w:rFonts w:ascii="Consolas" w:eastAsia="Times New Roman" w:hAnsi="Consolas" w:cs="Times New Roman"/>
+          <w:color w:val="C3E88D"/>
+          <w:sz w:val="21"/>
+          <w:szCs w:val="21"/>
+        </w:rPr>
+        <w:t xml:space="preserve">-outline </w:t>
+      </w:r>
+      <w:proofErr w:type="spellStart"/>
+      <w:r>
+        <w:rPr>
+          <w:rFonts w:ascii="Consolas" w:eastAsia="Times New Roman" w:hAnsi="Consolas" w:cs="Times New Roman"/>
+          <w:color w:val="C3E88D"/>
+          <w:sz w:val="21"/>
+          <w:szCs w:val="21"/>
+        </w:rPr>
+        <w:t>bg</w:t>
+      </w:r>
+      <w:proofErr w:type="spellEnd"/>
+      <w:r>
+        <w:rPr>
+          <w:rFonts w:ascii="Consolas" w:eastAsia="Times New Roman" w:hAnsi="Consolas" w:cs="Times New Roman"/>
+          <w:color w:val="C3E88D"/>
+          <w:sz w:val="21"/>
+          <w:szCs w:val="21"/>
+        </w:rPr>
+        <w:t>-info</w:t>
+      </w:r>
+      <w:r>
+        <w:rPr>
+          <w:rFonts w:ascii="Consolas" w:eastAsia="Times New Roman" w:hAnsi="Consolas" w:cs="Times New Roman"/>
+          <w:color w:val="89DDFF"/>
+          <w:sz w:val="21"/>
+          <w:szCs w:val="21"/>
+        </w:rPr>
+        <w:t>"&gt;&lt;</w:t>
+      </w:r>
+      <w:r>
+        <w:rPr>
+          <w:rFonts w:ascii="Consolas" w:eastAsia="Times New Roman" w:hAnsi="Consolas" w:cs="Times New Roman"/>
+          <w:color w:val="F07178"/>
+          <w:sz w:val="21"/>
+          <w:szCs w:val="21"/>
+        </w:rPr>
+        <w:t>i</w:t>
+      </w:r>
+      <w:r>
+        <w:rPr>
+          <w:rFonts w:ascii="Consolas" w:eastAsia="Times New Roman" w:hAnsi="Consolas" w:cs="Times New Roman"/>
+          <w:color w:val="89DDFF"/>
+          <w:sz w:val="21"/>
+          <w:szCs w:val="21"/>
+        </w:rPr>
+        <w:t xml:space="preserve"> </w:t>
+      </w:r>
+      <w:r>
+        <w:rPr>
+          <w:rFonts w:ascii="Consolas" w:eastAsia="Times New Roman" w:hAnsi="Consolas" w:cs="Times New Roman"/>
+          <w:color w:val="C792EA"/>
+          <w:sz w:val="21"/>
+          <w:szCs w:val="21"/>
+        </w:rPr>
+        <w:t>class</w:t>
+      </w:r>
+      <w:r>
+        <w:rPr>
+          <w:rFonts w:ascii="Consolas" w:eastAsia="Times New Roman" w:hAnsi="Consolas" w:cs="Times New Roman"/>
+          <w:color w:val="89DDFF"/>
+          <w:sz w:val="21"/>
+          <w:szCs w:val="21"/>
+        </w:rPr>
+        <w:t>="</w:t>
+      </w:r>
+      <w:r>
+        <w:rPr>
+          <w:rFonts w:ascii="Consolas" w:eastAsia="Times New Roman" w:hAnsi="Consolas" w:cs="Times New Roman"/>
+          <w:color w:val="C3E88D"/>
+          <w:sz w:val="21"/>
+          <w:szCs w:val="21"/>
+        </w:rPr>
+        <w:t>bi bi-pencil-fill</w:t>
+      </w:r>
+      <w:r>
+        <w:rPr>
+          <w:rFonts w:ascii="Consolas" w:eastAsia="Times New Roman" w:hAnsi="Consolas" w:cs="Times New Roman"/>
+          <w:color w:val="89DDFF"/>
+          <w:sz w:val="21"/>
+          <w:szCs w:val="21"/>
+        </w:rPr>
+        <w:t>"&gt;&lt;/</w:t>
+      </w:r>
+      <w:r>
+        <w:rPr>
+          <w:rFonts w:ascii="Consolas" w:eastAsia="Times New Roman" w:hAnsi="Consolas" w:cs="Times New Roman"/>
+          <w:color w:val="F07178"/>
+          <w:sz w:val="21"/>
+          <w:szCs w:val="21"/>
+        </w:rPr>
+        <w:t>i</w:t>
+      </w:r>
+      <w:r>
+        <w:rPr>
+          <w:rFonts w:ascii="Consolas" w:eastAsia="Times New Roman" w:hAnsi="Consolas" w:cs="Times New Roman"/>
+          <w:color w:val="89DDFF"/>
+          <w:sz w:val="21"/>
+          <w:szCs w:val="21"/>
+        </w:rPr>
+        <w:t>&gt;&lt;/</w:t>
+      </w:r>
+      <w:r>
+        <w:rPr>
+          <w:rFonts w:ascii="Consolas" w:eastAsia="Times New Roman" w:hAnsi="Consolas" w:cs="Times New Roman"/>
+          <w:color w:val="F07178"/>
+          <w:sz w:val="21"/>
+          <w:szCs w:val="21"/>
+        </w:rPr>
+        <w:t>a</w:t>
+      </w:r>
+      <w:r>
+        <w:rPr>
+          <w:rFonts w:ascii="Consolas" w:eastAsia="Times New Roman" w:hAnsi="Consolas" w:cs="Times New Roman"/>
+          <w:color w:val="89DDFF"/>
+          <w:sz w:val="21"/>
+          <w:szCs w:val="21"/>
+        </w:rPr>
+        <w:t>&gt;</w:t>
+      </w:r>
+    </w:p>
+    <w:p>
+      <w:pPr>
+        <w:rPr>
+          <w:sz w:val="28"/>
+        </w:rPr>
+      </w:pPr>
+    </w:p>
+    <w:p>
+      <w:pPr>
+        <w:rPr>
+          <w:sz w:val="28"/>
+        </w:rPr>
+      </w:pPr>
+      <w:r>
+        <w:rPr>
+          <w:sz w:val="28"/>
+        </w:rPr>
+        <w:t>Route</w:t>
+      </w:r>
+    </w:p>
+    <w:p>
+      <w:pPr>
+        <w:shd w:val="clear" w:color="auto" w:fill="0F111A"/>
+        <w:spacing w:after="0" w:line="285" w:lineRule="atLeast"/>
+        <w:rPr>
+          <w:rFonts w:ascii="Consolas" w:eastAsia="Times New Roman" w:hAnsi="Consolas" w:cs="Times New Roman"/>
+          <w:color w:val="A6ACCD"/>
+          <w:sz w:val="21"/>
+          <w:szCs w:val="21"/>
+        </w:rPr>
+      </w:pPr>
+      <w:r>
+        <w:rPr>
+          <w:rFonts w:ascii="Consolas" w:eastAsia="Times New Roman" w:hAnsi="Consolas" w:cs="Times New Roman"/>
+          <w:color w:val="FFCB6B"/>
+          <w:sz w:val="21"/>
+          <w:szCs w:val="21"/>
+        </w:rPr>
+        <w:t>Route</w:t>
+      </w:r>
+      <w:r>
+        <w:rPr>
+          <w:rFonts w:ascii="Consolas" w:eastAsia="Times New Roman" w:hAnsi="Consolas" w:cs="Times New Roman"/>
+          <w:color w:val="89DDFF"/>
+          <w:sz w:val="21"/>
+          <w:szCs w:val="21"/>
+        </w:rPr>
+        <w:t>::</w:t>
+      </w:r>
+      <w:proofErr w:type="gramStart"/>
+      <w:r>
+        <w:rPr>
+          <w:rFonts w:ascii="Consolas" w:eastAsia="Times New Roman" w:hAnsi="Consolas" w:cs="Times New Roman"/>
+          <w:color w:val="82AAFF"/>
+          <w:sz w:val="21"/>
+          <w:szCs w:val="21"/>
+        </w:rPr>
+        <w:t>get</w:t>
+      </w:r>
+      <w:r>
+        <w:rPr>
+          <w:rFonts w:ascii="Consolas" w:eastAsia="Times New Roman" w:hAnsi="Consolas" w:cs="Times New Roman"/>
+          <w:color w:val="89DDFF"/>
+          <w:sz w:val="21"/>
+          <w:szCs w:val="21"/>
+        </w:rPr>
+        <w:t>(</w:t>
+      </w:r>
+      <w:proofErr w:type="gramEnd"/>
+      <w:r>
+        <w:rPr>
+          <w:rFonts w:ascii="Consolas" w:eastAsia="Times New Roman" w:hAnsi="Consolas" w:cs="Times New Roman"/>
+          <w:color w:val="89DDFF"/>
+          <w:sz w:val="21"/>
+          <w:szCs w:val="21"/>
+        </w:rPr>
+        <w:t>'</w:t>
+      </w:r>
+      <w:r>
+        <w:rPr>
+          <w:rFonts w:ascii="Consolas" w:eastAsia="Times New Roman" w:hAnsi="Consolas" w:cs="Times New Roman"/>
+          <w:color w:val="C3E88D"/>
+          <w:sz w:val="21"/>
+          <w:szCs w:val="21"/>
+        </w:rPr>
+        <w:t>/edit/product/{id}</w:t>
+      </w:r>
+      <w:r>
+        <w:rPr>
+          <w:rFonts w:ascii="Consolas" w:eastAsia="Times New Roman" w:hAnsi="Consolas" w:cs="Times New Roman"/>
+          <w:color w:val="89DDFF"/>
+          <w:sz w:val="21"/>
+          <w:szCs w:val="21"/>
+        </w:rPr>
+        <w:t>',[</w:t>
+      </w:r>
+      <w:r>
+        <w:rPr>
+          <w:rFonts w:ascii="Consolas" w:eastAsia="Times New Roman" w:hAnsi="Consolas" w:cs="Times New Roman"/>
+          <w:color w:val="FFCB6B"/>
+          <w:sz w:val="21"/>
+          <w:szCs w:val="21"/>
+        </w:rPr>
+        <w:t>ProductsController</w:t>
+      </w:r>
+      <w:r>
+        <w:rPr>
+          <w:rFonts w:ascii="Consolas" w:eastAsia="Times New Roman" w:hAnsi="Consolas" w:cs="Times New Roman"/>
+          <w:color w:val="89DDFF"/>
+          <w:sz w:val="21"/>
+          <w:szCs w:val="21"/>
+        </w:rPr>
+        <w:t>::</w:t>
+      </w:r>
+      <w:r>
+        <w:rPr>
+          <w:rFonts w:ascii="Consolas" w:eastAsia="Times New Roman" w:hAnsi="Consolas" w:cs="Times New Roman"/>
+          <w:color w:val="F78C6C"/>
+          <w:sz w:val="21"/>
+          <w:szCs w:val="21"/>
+        </w:rPr>
+        <w:t>class</w:t>
+      </w:r>
+      <w:r>
+        <w:rPr>
+          <w:rFonts w:ascii="Consolas" w:eastAsia="Times New Roman" w:hAnsi="Consolas" w:cs="Times New Roman"/>
+          <w:color w:val="89DDFF"/>
+          <w:sz w:val="21"/>
+          <w:szCs w:val="21"/>
+        </w:rPr>
+        <w:t>,'</w:t>
+      </w:r>
+      <w:r>
+        <w:rPr>
+          <w:rFonts w:ascii="Consolas" w:eastAsia="Times New Roman" w:hAnsi="Consolas" w:cs="Times New Roman"/>
+          <w:color w:val="C3E88D"/>
+          <w:sz w:val="21"/>
+          <w:szCs w:val="21"/>
+        </w:rPr>
+        <w:t>EditProduct</w:t>
+      </w:r>
+      <w:r>
+        <w:rPr>
+          <w:rFonts w:ascii="Consolas" w:eastAsia="Times New Roman" w:hAnsi="Consolas" w:cs="Times New Roman"/>
+          <w:color w:val="89DDFF"/>
+          <w:sz w:val="21"/>
+          <w:szCs w:val="21"/>
+        </w:rPr>
+        <w:t>'])-&gt;</w:t>
+      </w:r>
+      <w:r>
+        <w:rPr>
+          <w:rFonts w:ascii="Consolas" w:eastAsia="Times New Roman" w:hAnsi="Consolas" w:cs="Times New Roman"/>
+          <w:color w:val="82AAFF"/>
+          <w:sz w:val="21"/>
+          <w:szCs w:val="21"/>
+        </w:rPr>
+        <w:t>name</w:t>
+      </w:r>
+      <w:r>
+        <w:rPr>
+          <w:rFonts w:ascii="Consolas" w:eastAsia="Times New Roman" w:hAnsi="Consolas" w:cs="Times New Roman"/>
+          <w:color w:val="89DDFF"/>
+          <w:sz w:val="21"/>
+          <w:szCs w:val="21"/>
+        </w:rPr>
+        <w:t>('</w:t>
+      </w:r>
+      <w:r>
+        <w:rPr>
+          <w:rFonts w:ascii="Consolas" w:eastAsia="Times New Roman" w:hAnsi="Consolas" w:cs="Times New Roman"/>
+          <w:color w:val="C3E88D"/>
+          <w:sz w:val="21"/>
+          <w:szCs w:val="21"/>
+        </w:rPr>
+        <w:t>edit.products</w:t>
+      </w:r>
+      <w:r>
+        <w:rPr>
+          <w:rFonts w:ascii="Consolas" w:eastAsia="Times New Roman" w:hAnsi="Consolas" w:cs="Times New Roman"/>
+          <w:color w:val="89DDFF"/>
+          <w:sz w:val="21"/>
+          <w:szCs w:val="21"/>
+        </w:rPr>
+        <w:t>');</w:t>
+      </w:r>
+    </w:p>
+    <w:p>
+      <w:pPr>
+        <w:rPr>
+          <w:sz w:val="28"/>
+        </w:rPr>
+      </w:pPr>
+    </w:p>
+    <w:p>
+      <w:pPr>
+        <w:rPr>
+          <w:sz w:val="28"/>
+        </w:rPr>
+      </w:pPr>
+      <w:r>
+        <w:rPr>
+          <w:sz w:val="28"/>
+        </w:rPr>
+        <w:t>Controller</w:t>
+      </w:r>
+    </w:p>
+    <w:p>
+      <w:pPr>
+        <w:shd w:val="clear" w:color="auto" w:fill="0F111A"/>
+        <w:spacing w:after="0" w:line="285" w:lineRule="atLeast"/>
+        <w:rPr>
+          <w:rFonts w:ascii="Consolas" w:eastAsia="Times New Roman" w:hAnsi="Consolas" w:cs="Times New Roman"/>
+          <w:color w:val="A6ACCD"/>
+          <w:sz w:val="21"/>
+          <w:szCs w:val="21"/>
+        </w:rPr>
+      </w:pPr>
+      <w:proofErr w:type="gramStart"/>
+      <w:r>
+        <w:rPr>
+          <w:rFonts w:ascii="Consolas" w:eastAsia="Times New Roman" w:hAnsi="Consolas" w:cs="Times New Roman"/>
+          <w:color w:val="C792EA"/>
+          <w:sz w:val="21"/>
+          <w:szCs w:val="21"/>
+        </w:rPr>
+        <w:t>public</w:t>
+      </w:r>
+      <w:proofErr w:type="gramEnd"/>
+      <w:r>
+        <w:rPr>
+          <w:rFonts w:ascii="Consolas" w:eastAsia="Times New Roman" w:hAnsi="Consolas" w:cs="Times New Roman"/>
+          <w:color w:val="A6ACCD"/>
+          <w:sz w:val="21"/>
+          <w:szCs w:val="21"/>
+        </w:rPr>
+        <w:t xml:space="preserve"> </w:t>
+      </w:r>
+      <w:r>
+        <w:rPr>
+          <w:rFonts w:ascii="Consolas" w:eastAsia="Times New Roman" w:hAnsi="Consolas" w:cs="Times New Roman"/>
+          <w:color w:val="C792EA"/>
+          <w:sz w:val="21"/>
+          <w:szCs w:val="21"/>
+        </w:rPr>
+        <w:t>function</w:t>
+      </w:r>
+      <w:r>
+        <w:rPr>
+          <w:rFonts w:ascii="Consolas" w:eastAsia="Times New Roman" w:hAnsi="Consolas" w:cs="Times New Roman"/>
+          <w:color w:val="A6ACCD"/>
+          <w:sz w:val="21"/>
+          <w:szCs w:val="21"/>
+        </w:rPr>
+        <w:t xml:space="preserve"> </w:t>
+      </w:r>
+      <w:proofErr w:type="spellStart"/>
+      <w:r>
+        <w:rPr>
+          <w:rFonts w:ascii="Consolas" w:eastAsia="Times New Roman" w:hAnsi="Consolas" w:cs="Times New Roman"/>
+          <w:color w:val="82AAFF"/>
+          <w:sz w:val="21"/>
+          <w:szCs w:val="21"/>
+        </w:rPr>
+        <w:t>EditProduct</w:t>
+      </w:r>
+      <w:proofErr w:type="spellEnd"/>
+      <w:r>
+        <w:rPr>
+          <w:rFonts w:ascii="Consolas" w:eastAsia="Times New Roman" w:hAnsi="Consolas" w:cs="Times New Roman"/>
+          <w:color w:val="89DDFF"/>
+          <w:sz w:val="21"/>
+          <w:szCs w:val="21"/>
+        </w:rPr>
+        <w:t>($</w:t>
+      </w:r>
+      <w:r>
+        <w:rPr>
+          <w:rFonts w:ascii="Consolas" w:eastAsia="Times New Roman" w:hAnsi="Consolas" w:cs="Times New Roman"/>
+          <w:color w:val="A6ACCD"/>
+          <w:sz w:val="21"/>
+          <w:szCs w:val="21"/>
+        </w:rPr>
+        <w:t>id</w:t>
+      </w:r>
+      <w:r>
+        <w:rPr>
+          <w:rFonts w:ascii="Consolas" w:eastAsia="Times New Roman" w:hAnsi="Consolas" w:cs="Times New Roman"/>
+          <w:color w:val="89DDFF"/>
+          <w:sz w:val="21"/>
+          <w:szCs w:val="21"/>
+        </w:rPr>
+        <w:t>)</w:t>
+      </w:r>
+    </w:p>
+    <w:p>
+      <w:pPr>
+        <w:shd w:val="clear" w:color="auto" w:fill="0F111A"/>
+        <w:spacing w:after="0" w:line="285" w:lineRule="atLeast"/>
+        <w:rPr>
+          <w:rFonts w:ascii="Consolas" w:eastAsia="Times New Roman" w:hAnsi="Consolas" w:cs="Times New Roman"/>
+          <w:color w:val="A6ACCD"/>
+          <w:sz w:val="21"/>
+          <w:szCs w:val="21"/>
+        </w:rPr>
+      </w:pPr>
+      <w:r>
+        <w:rPr>
+          <w:rFonts w:ascii="Consolas" w:eastAsia="Times New Roman" w:hAnsi="Consolas" w:cs="Times New Roman"/>
+          <w:color w:val="A6ACCD"/>
+          <w:sz w:val="21"/>
+          <w:szCs w:val="21"/>
+        </w:rPr>
+        <w:t xml:space="preserve">    </w:t>
+      </w:r>
+      <w:r>
+        <w:rPr>
+          <w:rFonts w:ascii="Consolas" w:eastAsia="Times New Roman" w:hAnsi="Consolas" w:cs="Times New Roman"/>
+          <w:color w:val="89DDFF"/>
+          <w:sz w:val="21"/>
+          <w:szCs w:val="21"/>
+        </w:rPr>
+        <w:t>{</w:t>
+      </w:r>
+    </w:p>
+    <w:p>
+      <w:pPr>
+        <w:shd w:val="clear" w:color="auto" w:fill="0F111A"/>
+        <w:spacing w:after="0" w:line="285" w:lineRule="atLeast"/>
+        <w:rPr>
+          <w:rFonts w:ascii="Consolas" w:eastAsia="Times New Roman" w:hAnsi="Consolas" w:cs="Times New Roman"/>
+          <w:color w:val="A6ACCD"/>
+          <w:sz w:val="21"/>
+          <w:szCs w:val="21"/>
+        </w:rPr>
+      </w:pPr>
+      <w:r>
+        <w:rPr>
+          <w:rFonts w:ascii="Consolas" w:eastAsia="Times New Roman" w:hAnsi="Consolas" w:cs="Times New Roman"/>
+          <w:color w:val="A6ACCD"/>
+          <w:sz w:val="21"/>
+          <w:szCs w:val="21"/>
+        </w:rPr>
+        <w:t xml:space="preserve">        </w:t>
+      </w:r>
+      <w:r>
+        <w:rPr>
+          <w:rFonts w:ascii="Consolas" w:eastAsia="Times New Roman" w:hAnsi="Consolas" w:cs="Times New Roman"/>
+          <w:color w:val="89DDFF"/>
+          <w:sz w:val="21"/>
+          <w:szCs w:val="21"/>
+        </w:rPr>
+        <w:t>$</w:t>
+      </w:r>
+      <w:r>
+        <w:rPr>
+          <w:rFonts w:ascii="Consolas" w:eastAsia="Times New Roman" w:hAnsi="Consolas" w:cs="Times New Roman"/>
+          <w:color w:val="A6ACCD"/>
+          <w:sz w:val="21"/>
+          <w:szCs w:val="21"/>
+        </w:rPr>
+        <w:t xml:space="preserve">brand </w:t>
+      </w:r>
+      <w:r>
+        <w:rPr>
+          <w:rFonts w:ascii="Consolas" w:eastAsia="Times New Roman" w:hAnsi="Consolas" w:cs="Times New Roman"/>
+          <w:color w:val="89DDFF"/>
+          <w:sz w:val="21"/>
+          <w:szCs w:val="21"/>
+        </w:rPr>
+        <w:t>=</w:t>
+      </w:r>
+      <w:r>
+        <w:rPr>
+          <w:rFonts w:ascii="Consolas" w:eastAsia="Times New Roman" w:hAnsi="Consolas" w:cs="Times New Roman"/>
+          <w:color w:val="A6ACCD"/>
+          <w:sz w:val="21"/>
+          <w:szCs w:val="21"/>
+        </w:rPr>
+        <w:t xml:space="preserve"> </w:t>
+      </w:r>
+      <w:r>
+        <w:rPr>
+          <w:rFonts w:ascii="Consolas" w:eastAsia="Times New Roman" w:hAnsi="Consolas" w:cs="Times New Roman"/>
+          <w:color w:val="FFCB6B"/>
+          <w:sz w:val="21"/>
+          <w:szCs w:val="21"/>
+        </w:rPr>
+        <w:t>Brand</w:t>
+      </w:r>
+      <w:r>
+        <w:rPr>
+          <w:rFonts w:ascii="Consolas" w:eastAsia="Times New Roman" w:hAnsi="Consolas" w:cs="Times New Roman"/>
+          <w:color w:val="89DDFF"/>
+          <w:sz w:val="21"/>
+          <w:szCs w:val="21"/>
+        </w:rPr>
+        <w:t>::</w:t>
+      </w:r>
+      <w:proofErr w:type="gramStart"/>
+      <w:r>
+        <w:rPr>
+          <w:rFonts w:ascii="Consolas" w:eastAsia="Times New Roman" w:hAnsi="Consolas" w:cs="Times New Roman"/>
+          <w:color w:val="82AAFF"/>
+          <w:sz w:val="21"/>
+          <w:szCs w:val="21"/>
+        </w:rPr>
+        <w:t>latest</w:t>
+      </w:r>
+      <w:r>
+        <w:rPr>
+          <w:rFonts w:ascii="Consolas" w:eastAsia="Times New Roman" w:hAnsi="Consolas" w:cs="Times New Roman"/>
+          <w:color w:val="89DDFF"/>
+          <w:sz w:val="21"/>
+          <w:szCs w:val="21"/>
+        </w:rPr>
+        <w:t>(</w:t>
+      </w:r>
+      <w:proofErr w:type="gramEnd"/>
+      <w:r>
+        <w:rPr>
+          <w:rFonts w:ascii="Consolas" w:eastAsia="Times New Roman" w:hAnsi="Consolas" w:cs="Times New Roman"/>
+          <w:color w:val="89DDFF"/>
+          <w:sz w:val="21"/>
+          <w:szCs w:val="21"/>
+        </w:rPr>
+        <w:t>)-&gt;</w:t>
+      </w:r>
+      <w:r>
+        <w:rPr>
+          <w:rFonts w:ascii="Consolas" w:eastAsia="Times New Roman" w:hAnsi="Consolas" w:cs="Times New Roman"/>
+          <w:color w:val="82AAFF"/>
+          <w:sz w:val="21"/>
+          <w:szCs w:val="21"/>
+        </w:rPr>
+        <w:t>get</w:t>
+      </w:r>
+      <w:r>
+        <w:rPr>
+          <w:rFonts w:ascii="Consolas" w:eastAsia="Times New Roman" w:hAnsi="Consolas" w:cs="Times New Roman"/>
+          <w:color w:val="89DDFF"/>
+          <w:sz w:val="21"/>
+          <w:szCs w:val="21"/>
+        </w:rPr>
+        <w:t>();</w:t>
+      </w:r>
+    </w:p>
+    <w:p>
+      <w:pPr>
+        <w:shd w:val="clear" w:color="auto" w:fill="0F111A"/>
+        <w:spacing w:after="0" w:line="285" w:lineRule="atLeast"/>
+        <w:rPr>
+          <w:rFonts w:ascii="Consolas" w:eastAsia="Times New Roman" w:hAnsi="Consolas" w:cs="Times New Roman"/>
+          <w:color w:val="A6ACCD"/>
+          <w:sz w:val="21"/>
+          <w:szCs w:val="21"/>
+        </w:rPr>
+      </w:pPr>
+      <w:r>
+        <w:rPr>
+          <w:rFonts w:ascii="Consolas" w:eastAsia="Times New Roman" w:hAnsi="Consolas" w:cs="Times New Roman"/>
+          <w:color w:val="A6ACCD"/>
+          <w:sz w:val="21"/>
+          <w:szCs w:val="21"/>
+        </w:rPr>
+        <w:t xml:space="preserve">        </w:t>
+      </w:r>
+      <w:r>
+        <w:rPr>
+          <w:rFonts w:ascii="Consolas" w:eastAsia="Times New Roman" w:hAnsi="Consolas" w:cs="Times New Roman"/>
+          <w:color w:val="89DDFF"/>
+          <w:sz w:val="21"/>
+          <w:szCs w:val="21"/>
+        </w:rPr>
+        <w:t>$</w:t>
+      </w:r>
+      <w:r>
+        <w:rPr>
+          <w:rFonts w:ascii="Consolas" w:eastAsia="Times New Roman" w:hAnsi="Consolas" w:cs="Times New Roman"/>
+          <w:color w:val="A6ACCD"/>
+          <w:sz w:val="21"/>
+          <w:szCs w:val="21"/>
+        </w:rPr>
+        <w:t xml:space="preserve">cat </w:t>
+      </w:r>
+      <w:r>
+        <w:rPr>
+          <w:rFonts w:ascii="Consolas" w:eastAsia="Times New Roman" w:hAnsi="Consolas" w:cs="Times New Roman"/>
+          <w:color w:val="89DDFF"/>
+          <w:sz w:val="21"/>
+          <w:szCs w:val="21"/>
+        </w:rPr>
+        <w:t>=</w:t>
+      </w:r>
+      <w:r>
+        <w:rPr>
+          <w:rFonts w:ascii="Consolas" w:eastAsia="Times New Roman" w:hAnsi="Consolas" w:cs="Times New Roman"/>
+          <w:color w:val="A6ACCD"/>
+          <w:sz w:val="21"/>
+          <w:szCs w:val="21"/>
+        </w:rPr>
+        <w:t xml:space="preserve"> </w:t>
+      </w:r>
+      <w:r>
+        <w:rPr>
+          <w:rFonts w:ascii="Consolas" w:eastAsia="Times New Roman" w:hAnsi="Consolas" w:cs="Times New Roman"/>
+          <w:color w:val="FFCB6B"/>
+          <w:sz w:val="21"/>
+          <w:szCs w:val="21"/>
+        </w:rPr>
+        <w:t>Category</w:t>
+      </w:r>
+      <w:r>
+        <w:rPr>
+          <w:rFonts w:ascii="Consolas" w:eastAsia="Times New Roman" w:hAnsi="Consolas" w:cs="Times New Roman"/>
+          <w:color w:val="89DDFF"/>
+          <w:sz w:val="21"/>
+          <w:szCs w:val="21"/>
+        </w:rPr>
+        <w:t>::</w:t>
+      </w:r>
+      <w:proofErr w:type="gramStart"/>
+      <w:r>
+        <w:rPr>
+          <w:rFonts w:ascii="Consolas" w:eastAsia="Times New Roman" w:hAnsi="Consolas" w:cs="Times New Roman"/>
+          <w:color w:val="82AAFF"/>
+          <w:sz w:val="21"/>
+          <w:szCs w:val="21"/>
+        </w:rPr>
+        <w:t>latest</w:t>
+      </w:r>
+      <w:r>
+        <w:rPr>
+          <w:rFonts w:ascii="Consolas" w:eastAsia="Times New Roman" w:hAnsi="Consolas" w:cs="Times New Roman"/>
+          <w:color w:val="89DDFF"/>
+          <w:sz w:val="21"/>
+          <w:szCs w:val="21"/>
+        </w:rPr>
+        <w:t>(</w:t>
+      </w:r>
+      <w:proofErr w:type="gramEnd"/>
+      <w:r>
+        <w:rPr>
+          <w:rFonts w:ascii="Consolas" w:eastAsia="Times New Roman" w:hAnsi="Consolas" w:cs="Times New Roman"/>
+          <w:color w:val="89DDFF"/>
+          <w:sz w:val="21"/>
+          <w:szCs w:val="21"/>
+        </w:rPr>
+        <w:t>)-&gt;</w:t>
+      </w:r>
+      <w:r>
+        <w:rPr>
+          <w:rFonts w:ascii="Consolas" w:eastAsia="Times New Roman" w:hAnsi="Consolas" w:cs="Times New Roman"/>
+          <w:color w:val="82AAFF"/>
+          <w:sz w:val="21"/>
+          <w:szCs w:val="21"/>
+        </w:rPr>
+        <w:t>get</w:t>
+      </w:r>
+      <w:r>
+        <w:rPr>
+          <w:rFonts w:ascii="Consolas" w:eastAsia="Times New Roman" w:hAnsi="Consolas" w:cs="Times New Roman"/>
+          <w:color w:val="89DDFF"/>
+          <w:sz w:val="21"/>
+          <w:szCs w:val="21"/>
+        </w:rPr>
+        <w:t>();</w:t>
+      </w:r>
+    </w:p>
+    <w:p>
+      <w:pPr>
+        <w:shd w:val="clear" w:color="auto" w:fill="0F111A"/>
+        <w:spacing w:after="0" w:line="285" w:lineRule="atLeast"/>
+        <w:rPr>
+          <w:rFonts w:ascii="Consolas" w:eastAsia="Times New Roman" w:hAnsi="Consolas" w:cs="Times New Roman"/>
+          <w:color w:val="A6ACCD"/>
+          <w:sz w:val="21"/>
+          <w:szCs w:val="21"/>
+        </w:rPr>
+      </w:pPr>
+      <w:r>
+        <w:rPr>
+          <w:rFonts w:ascii="Consolas" w:eastAsia="Times New Roman" w:hAnsi="Consolas" w:cs="Times New Roman"/>
+          <w:color w:val="A6ACCD"/>
+          <w:sz w:val="21"/>
+          <w:szCs w:val="21"/>
+        </w:rPr>
+        <w:t xml:space="preserve">        </w:t>
+      </w:r>
+      <w:r>
+        <w:rPr>
+          <w:rFonts w:ascii="Consolas" w:eastAsia="Times New Roman" w:hAnsi="Consolas" w:cs="Times New Roman"/>
+          <w:color w:val="89DDFF"/>
+          <w:sz w:val="21"/>
+          <w:szCs w:val="21"/>
+        </w:rPr>
+        <w:t>$</w:t>
+      </w:r>
+      <w:proofErr w:type="spellStart"/>
+      <w:r>
+        <w:rPr>
+          <w:rFonts w:ascii="Consolas" w:eastAsia="Times New Roman" w:hAnsi="Consolas" w:cs="Times New Roman"/>
+          <w:color w:val="A6ACCD"/>
+          <w:sz w:val="21"/>
+          <w:szCs w:val="21"/>
+        </w:rPr>
+        <w:t>subcat</w:t>
+      </w:r>
+      <w:proofErr w:type="spellEnd"/>
+      <w:r>
+        <w:rPr>
+          <w:rFonts w:ascii="Consolas" w:eastAsia="Times New Roman" w:hAnsi="Consolas" w:cs="Times New Roman"/>
+          <w:color w:val="A6ACCD"/>
+          <w:sz w:val="21"/>
+          <w:szCs w:val="21"/>
+        </w:rPr>
+        <w:t xml:space="preserve"> </w:t>
+      </w:r>
+      <w:r>
+        <w:rPr>
+          <w:rFonts w:ascii="Consolas" w:eastAsia="Times New Roman" w:hAnsi="Consolas" w:cs="Times New Roman"/>
+          <w:color w:val="89DDFF"/>
+          <w:sz w:val="21"/>
+          <w:szCs w:val="21"/>
+        </w:rPr>
+        <w:t>=</w:t>
+      </w:r>
+      <w:r>
+        <w:rPr>
+          <w:rFonts w:ascii="Consolas" w:eastAsia="Times New Roman" w:hAnsi="Consolas" w:cs="Times New Roman"/>
+          <w:color w:val="A6ACCD"/>
+          <w:sz w:val="21"/>
+          <w:szCs w:val="21"/>
+        </w:rPr>
+        <w:t xml:space="preserve"> </w:t>
+      </w:r>
+      <w:proofErr w:type="spellStart"/>
+      <w:r>
+        <w:rPr>
+          <w:rFonts w:ascii="Consolas" w:eastAsia="Times New Roman" w:hAnsi="Consolas" w:cs="Times New Roman"/>
+          <w:color w:val="FFCB6B"/>
+          <w:sz w:val="21"/>
+          <w:szCs w:val="21"/>
+        </w:rPr>
+        <w:t>SubCategory</w:t>
+      </w:r>
+      <w:proofErr w:type="spellEnd"/>
+      <w:r>
+        <w:rPr>
+          <w:rFonts w:ascii="Consolas" w:eastAsia="Times New Roman" w:hAnsi="Consolas" w:cs="Times New Roman"/>
+          <w:color w:val="89DDFF"/>
+          <w:sz w:val="21"/>
+          <w:szCs w:val="21"/>
+        </w:rPr>
+        <w:t>::</w:t>
+      </w:r>
+      <w:proofErr w:type="gramStart"/>
+      <w:r>
+        <w:rPr>
+          <w:rFonts w:ascii="Consolas" w:eastAsia="Times New Roman" w:hAnsi="Consolas" w:cs="Times New Roman"/>
+          <w:color w:val="82AAFF"/>
+          <w:sz w:val="21"/>
+          <w:szCs w:val="21"/>
+        </w:rPr>
+        <w:t>latest</w:t>
+      </w:r>
+      <w:r>
+        <w:rPr>
+          <w:rFonts w:ascii="Consolas" w:eastAsia="Times New Roman" w:hAnsi="Consolas" w:cs="Times New Roman"/>
+          <w:color w:val="89DDFF"/>
+          <w:sz w:val="21"/>
+          <w:szCs w:val="21"/>
+        </w:rPr>
+        <w:t>(</w:t>
+      </w:r>
+      <w:proofErr w:type="gramEnd"/>
+      <w:r>
+        <w:rPr>
+          <w:rFonts w:ascii="Consolas" w:eastAsia="Times New Roman" w:hAnsi="Consolas" w:cs="Times New Roman"/>
+          <w:color w:val="89DDFF"/>
+          <w:sz w:val="21"/>
+          <w:szCs w:val="21"/>
+        </w:rPr>
+        <w:t>)-&gt;</w:t>
+      </w:r>
+      <w:r>
+        <w:rPr>
+          <w:rFonts w:ascii="Consolas" w:eastAsia="Times New Roman" w:hAnsi="Consolas" w:cs="Times New Roman"/>
+          <w:color w:val="82AAFF"/>
+          <w:sz w:val="21"/>
+          <w:szCs w:val="21"/>
+        </w:rPr>
+        <w:t>get</w:t>
+      </w:r>
+      <w:r>
+        <w:rPr>
+          <w:rFonts w:ascii="Consolas" w:eastAsia="Times New Roman" w:hAnsi="Consolas" w:cs="Times New Roman"/>
+          <w:color w:val="89DDFF"/>
+          <w:sz w:val="21"/>
+          <w:szCs w:val="21"/>
+        </w:rPr>
+        <w:t>();</w:t>
+      </w:r>
+    </w:p>
+    <w:p>
+      <w:pPr>
+        <w:shd w:val="clear" w:color="auto" w:fill="0F111A"/>
+        <w:spacing w:after="0" w:line="285" w:lineRule="atLeast"/>
+        <w:rPr>
+          <w:rFonts w:ascii="Consolas" w:eastAsia="Times New Roman" w:hAnsi="Consolas" w:cs="Times New Roman"/>
+          <w:color w:val="A6ACCD"/>
+          <w:sz w:val="21"/>
+          <w:szCs w:val="21"/>
+        </w:rPr>
+      </w:pPr>
+      <w:r>
+        <w:rPr>
+          <w:rFonts w:ascii="Consolas" w:eastAsia="Times New Roman" w:hAnsi="Consolas" w:cs="Times New Roman"/>
+          <w:color w:val="A6ACCD"/>
+          <w:sz w:val="21"/>
+          <w:szCs w:val="21"/>
+        </w:rPr>
+        <w:t xml:space="preserve">        </w:t>
+      </w:r>
+      <w:r>
+        <w:rPr>
+          <w:rFonts w:ascii="Consolas" w:eastAsia="Times New Roman" w:hAnsi="Consolas" w:cs="Times New Roman"/>
+          <w:color w:val="89DDFF"/>
+          <w:sz w:val="21"/>
+          <w:szCs w:val="21"/>
+        </w:rPr>
+        <w:t>$</w:t>
+      </w:r>
+      <w:proofErr w:type="spellStart"/>
+      <w:r>
+        <w:rPr>
+          <w:rFonts w:ascii="Consolas" w:eastAsia="Times New Roman" w:hAnsi="Consolas" w:cs="Times New Roman"/>
+          <w:color w:val="A6ACCD"/>
+          <w:sz w:val="21"/>
+          <w:szCs w:val="21"/>
+        </w:rPr>
+        <w:t>sub_subcat</w:t>
+      </w:r>
+      <w:proofErr w:type="spellEnd"/>
+      <w:r>
+        <w:rPr>
+          <w:rFonts w:ascii="Consolas" w:eastAsia="Times New Roman" w:hAnsi="Consolas" w:cs="Times New Roman"/>
+          <w:color w:val="A6ACCD"/>
+          <w:sz w:val="21"/>
+          <w:szCs w:val="21"/>
+        </w:rPr>
+        <w:t xml:space="preserve"> </w:t>
+      </w:r>
+      <w:r>
+        <w:rPr>
+          <w:rFonts w:ascii="Consolas" w:eastAsia="Times New Roman" w:hAnsi="Consolas" w:cs="Times New Roman"/>
+          <w:color w:val="89DDFF"/>
+          <w:sz w:val="21"/>
+          <w:szCs w:val="21"/>
+        </w:rPr>
+        <w:t>=</w:t>
+      </w:r>
+      <w:r>
+        <w:rPr>
+          <w:rFonts w:ascii="Consolas" w:eastAsia="Times New Roman" w:hAnsi="Consolas" w:cs="Times New Roman"/>
+          <w:color w:val="A6ACCD"/>
+          <w:sz w:val="21"/>
+          <w:szCs w:val="21"/>
+        </w:rPr>
+        <w:t xml:space="preserve"> </w:t>
+      </w:r>
+      <w:proofErr w:type="spellStart"/>
+      <w:r>
+        <w:rPr>
+          <w:rFonts w:ascii="Consolas" w:eastAsia="Times New Roman" w:hAnsi="Consolas" w:cs="Times New Roman"/>
+          <w:color w:val="FFCB6B"/>
+          <w:sz w:val="21"/>
+          <w:szCs w:val="21"/>
+        </w:rPr>
+        <w:t>SubSubCategory</w:t>
+      </w:r>
+      <w:proofErr w:type="spellEnd"/>
+      <w:r>
+        <w:rPr>
+          <w:rFonts w:ascii="Consolas" w:eastAsia="Times New Roman" w:hAnsi="Consolas" w:cs="Times New Roman"/>
+          <w:color w:val="89DDFF"/>
+          <w:sz w:val="21"/>
+          <w:szCs w:val="21"/>
+        </w:rPr>
+        <w:t>::</w:t>
+      </w:r>
+      <w:proofErr w:type="gramStart"/>
+      <w:r>
+        <w:rPr>
+          <w:rFonts w:ascii="Consolas" w:eastAsia="Times New Roman" w:hAnsi="Consolas" w:cs="Times New Roman"/>
+          <w:color w:val="82AAFF"/>
+          <w:sz w:val="21"/>
+          <w:szCs w:val="21"/>
+        </w:rPr>
+        <w:t>latest</w:t>
+      </w:r>
+      <w:r>
+        <w:rPr>
+          <w:rFonts w:ascii="Consolas" w:eastAsia="Times New Roman" w:hAnsi="Consolas" w:cs="Times New Roman"/>
+          <w:color w:val="89DDFF"/>
+          <w:sz w:val="21"/>
+          <w:szCs w:val="21"/>
+        </w:rPr>
+        <w:t>(</w:t>
+      </w:r>
+      <w:proofErr w:type="gramEnd"/>
+      <w:r>
+        <w:rPr>
+          <w:rFonts w:ascii="Consolas" w:eastAsia="Times New Roman" w:hAnsi="Consolas" w:cs="Times New Roman"/>
+          <w:color w:val="89DDFF"/>
+          <w:sz w:val="21"/>
+          <w:szCs w:val="21"/>
+        </w:rPr>
+        <w:t>)-&gt;</w:t>
+      </w:r>
+      <w:r>
+        <w:rPr>
+          <w:rFonts w:ascii="Consolas" w:eastAsia="Times New Roman" w:hAnsi="Consolas" w:cs="Times New Roman"/>
+          <w:color w:val="82AAFF"/>
+          <w:sz w:val="21"/>
+          <w:szCs w:val="21"/>
+        </w:rPr>
+        <w:t>get</w:t>
+      </w:r>
+      <w:r>
+        <w:rPr>
+          <w:rFonts w:ascii="Consolas" w:eastAsia="Times New Roman" w:hAnsi="Consolas" w:cs="Times New Roman"/>
+          <w:color w:val="89DDFF"/>
+          <w:sz w:val="21"/>
+          <w:szCs w:val="21"/>
+        </w:rPr>
+        <w:t>();</w:t>
+      </w:r>
+    </w:p>
+    <w:p>
+      <w:pPr>
+        <w:shd w:val="clear" w:color="auto" w:fill="0F111A"/>
+        <w:spacing w:after="0" w:line="285" w:lineRule="atLeast"/>
+        <w:rPr>
+          <w:rFonts w:ascii="Consolas" w:eastAsia="Times New Roman" w:hAnsi="Consolas" w:cs="Times New Roman"/>
+          <w:color w:val="A6ACCD"/>
+          <w:sz w:val="21"/>
+          <w:szCs w:val="21"/>
+        </w:rPr>
+      </w:pPr>
+    </w:p>
+    <w:p>
+      <w:pPr>
+        <w:shd w:val="clear" w:color="auto" w:fill="0F111A"/>
+        <w:spacing w:after="0" w:line="285" w:lineRule="atLeast"/>
+        <w:rPr>
+          <w:rFonts w:ascii="Consolas" w:eastAsia="Times New Roman" w:hAnsi="Consolas" w:cs="Times New Roman"/>
+          <w:color w:val="A6ACCD"/>
+          <w:sz w:val="21"/>
+          <w:szCs w:val="21"/>
+        </w:rPr>
+      </w:pPr>
+      <w:r>
+        <w:rPr>
+          <w:rFonts w:ascii="Consolas" w:eastAsia="Times New Roman" w:hAnsi="Consolas" w:cs="Times New Roman"/>
+          <w:color w:val="A6ACCD"/>
+          <w:sz w:val="21"/>
+          <w:szCs w:val="21"/>
+        </w:rPr>
+        <w:t xml:space="preserve">        </w:t>
+      </w:r>
+      <w:r>
+        <w:rPr>
+          <w:rFonts w:ascii="Consolas" w:eastAsia="Times New Roman" w:hAnsi="Consolas" w:cs="Times New Roman"/>
+          <w:color w:val="89DDFF"/>
+          <w:sz w:val="21"/>
+          <w:szCs w:val="21"/>
+        </w:rPr>
+        <w:t>$</w:t>
+      </w:r>
+      <w:r>
+        <w:rPr>
+          <w:rFonts w:ascii="Consolas" w:eastAsia="Times New Roman" w:hAnsi="Consolas" w:cs="Times New Roman"/>
+          <w:color w:val="A6ACCD"/>
+          <w:sz w:val="21"/>
+          <w:szCs w:val="21"/>
+        </w:rPr>
+        <w:t xml:space="preserve">product </w:t>
+      </w:r>
+      <w:r>
+        <w:rPr>
+          <w:rFonts w:ascii="Consolas" w:eastAsia="Times New Roman" w:hAnsi="Consolas" w:cs="Times New Roman"/>
+          <w:color w:val="89DDFF"/>
+          <w:sz w:val="21"/>
+          <w:szCs w:val="21"/>
+        </w:rPr>
+        <w:t>=</w:t>
+      </w:r>
+      <w:r>
+        <w:rPr>
+          <w:rFonts w:ascii="Consolas" w:eastAsia="Times New Roman" w:hAnsi="Consolas" w:cs="Times New Roman"/>
+          <w:color w:val="A6ACCD"/>
+          <w:sz w:val="21"/>
+          <w:szCs w:val="21"/>
+        </w:rPr>
+        <w:t xml:space="preserve"> </w:t>
+      </w:r>
+      <w:r>
+        <w:rPr>
+          <w:rFonts w:ascii="Consolas" w:eastAsia="Times New Roman" w:hAnsi="Consolas" w:cs="Times New Roman"/>
+          <w:color w:val="FFCB6B"/>
+          <w:sz w:val="21"/>
+          <w:szCs w:val="21"/>
+        </w:rPr>
+        <w:t>Product</w:t>
+      </w:r>
+      <w:r>
+        <w:rPr>
+          <w:rFonts w:ascii="Consolas" w:eastAsia="Times New Roman" w:hAnsi="Consolas" w:cs="Times New Roman"/>
+          <w:color w:val="89DDFF"/>
+          <w:sz w:val="21"/>
+          <w:szCs w:val="21"/>
+        </w:rPr>
+        <w:t>::</w:t>
+      </w:r>
+      <w:proofErr w:type="spellStart"/>
+      <w:proofErr w:type="gramStart"/>
+      <w:r>
+        <w:rPr>
+          <w:rFonts w:ascii="Consolas" w:eastAsia="Times New Roman" w:hAnsi="Consolas" w:cs="Times New Roman"/>
+          <w:color w:val="82AAFF"/>
+          <w:sz w:val="21"/>
+          <w:szCs w:val="21"/>
+        </w:rPr>
+        <w:t>findOrFail</w:t>
+      </w:r>
+      <w:proofErr w:type="spellEnd"/>
+      <w:r>
+        <w:rPr>
+          <w:rFonts w:ascii="Consolas" w:eastAsia="Times New Roman" w:hAnsi="Consolas" w:cs="Times New Roman"/>
+          <w:color w:val="89DDFF"/>
+          <w:sz w:val="21"/>
+          <w:szCs w:val="21"/>
+        </w:rPr>
+        <w:t>(</w:t>
+      </w:r>
+      <w:proofErr w:type="gramEnd"/>
+      <w:r>
+        <w:rPr>
+          <w:rFonts w:ascii="Consolas" w:eastAsia="Times New Roman" w:hAnsi="Consolas" w:cs="Times New Roman"/>
+          <w:color w:val="89DDFF"/>
+          <w:sz w:val="21"/>
+          <w:szCs w:val="21"/>
+        </w:rPr>
+        <w:t>$</w:t>
+      </w:r>
+      <w:r>
+        <w:rPr>
+          <w:rFonts w:ascii="Consolas" w:eastAsia="Times New Roman" w:hAnsi="Consolas" w:cs="Times New Roman"/>
+          <w:color w:val="A6ACCD"/>
+          <w:sz w:val="21"/>
+          <w:szCs w:val="21"/>
+        </w:rPr>
+        <w:t>id</w:t>
+      </w:r>
+      <w:r>
+        <w:rPr>
+          <w:rFonts w:ascii="Consolas" w:eastAsia="Times New Roman" w:hAnsi="Consolas" w:cs="Times New Roman"/>
+          <w:color w:val="89DDFF"/>
+          <w:sz w:val="21"/>
+          <w:szCs w:val="21"/>
+        </w:rPr>
+        <w:t>);</w:t>
+      </w:r>
+    </w:p>
+    <w:p>
+      <w:pPr>
+        <w:shd w:val="clear" w:color="auto" w:fill="0F111A"/>
+        <w:spacing w:after="0" w:line="285" w:lineRule="atLeast"/>
+        <w:rPr>
+          <w:rFonts w:ascii="Consolas" w:eastAsia="Times New Roman" w:hAnsi="Consolas" w:cs="Times New Roman"/>
+          <w:color w:val="A6ACCD"/>
+          <w:sz w:val="21"/>
+          <w:szCs w:val="21"/>
+        </w:rPr>
+      </w:pPr>
+    </w:p>
+    <w:p>
+      <w:pPr>
+        <w:shd w:val="clear" w:color="auto" w:fill="0F111A"/>
+        <w:spacing w:after="0" w:line="285" w:lineRule="atLeast"/>
+        <w:rPr>
+          <w:rFonts w:ascii="Consolas" w:eastAsia="Times New Roman" w:hAnsi="Consolas" w:cs="Times New Roman"/>
+          <w:color w:val="A6ACCD"/>
+          <w:sz w:val="21"/>
+          <w:szCs w:val="21"/>
+        </w:rPr>
+      </w:pPr>
+      <w:r>
+        <w:rPr>
+          <w:rFonts w:ascii="Consolas" w:eastAsia="Times New Roman" w:hAnsi="Consolas" w:cs="Times New Roman"/>
+          <w:color w:val="A6ACCD"/>
+          <w:sz w:val="21"/>
+          <w:szCs w:val="21"/>
+        </w:rPr>
+        <w:t xml:space="preserve">        </w:t>
+      </w:r>
+      <w:r>
+        <w:rPr>
+          <w:rFonts w:ascii="Consolas" w:eastAsia="Times New Roman" w:hAnsi="Consolas" w:cs="Times New Roman"/>
+          <w:i/>
+          <w:iCs/>
+          <w:color w:val="89DDFF"/>
+          <w:sz w:val="21"/>
+          <w:szCs w:val="21"/>
+        </w:rPr>
+        <w:t>return</w:t>
+      </w:r>
+      <w:r>
+        <w:rPr>
+          <w:rFonts w:ascii="Consolas" w:eastAsia="Times New Roman" w:hAnsi="Consolas" w:cs="Times New Roman"/>
+          <w:color w:val="A6ACCD"/>
+          <w:sz w:val="21"/>
+          <w:szCs w:val="21"/>
+        </w:rPr>
+        <w:t xml:space="preserve"> </w:t>
+      </w:r>
+      <w:r>
+        <w:rPr>
+          <w:rFonts w:ascii="Consolas" w:eastAsia="Times New Roman" w:hAnsi="Consolas" w:cs="Times New Roman"/>
+          <w:color w:val="82AAFF"/>
+          <w:sz w:val="21"/>
+          <w:szCs w:val="21"/>
+        </w:rPr>
+        <w:t>view</w:t>
+      </w:r>
+      <w:r>
+        <w:rPr>
+          <w:rFonts w:ascii="Consolas" w:eastAsia="Times New Roman" w:hAnsi="Consolas" w:cs="Times New Roman"/>
+          <w:color w:val="89DDFF"/>
+          <w:sz w:val="21"/>
+          <w:szCs w:val="21"/>
+        </w:rPr>
+        <w:t>('</w:t>
+      </w:r>
+      <w:r>
+        <w:rPr>
+          <w:rFonts w:ascii="Consolas" w:eastAsia="Times New Roman" w:hAnsi="Consolas" w:cs="Times New Roman"/>
+          <w:color w:val="C3E88D"/>
+          <w:sz w:val="21"/>
+          <w:szCs w:val="21"/>
+        </w:rPr>
+        <w:t>admin.product.edit_product</w:t>
+      </w:r>
+      <w:r>
+        <w:rPr>
+          <w:rFonts w:ascii="Consolas" w:eastAsia="Times New Roman" w:hAnsi="Consolas" w:cs="Times New Roman"/>
+          <w:color w:val="89DDFF"/>
+          <w:sz w:val="21"/>
+          <w:szCs w:val="21"/>
+        </w:rPr>
+        <w:t>',</w:t>
+      </w:r>
+      <w:r>
+        <w:rPr>
+          <w:rFonts w:ascii="Consolas" w:eastAsia="Times New Roman" w:hAnsi="Consolas" w:cs="Times New Roman"/>
+          <w:color w:val="82AAFF"/>
+          <w:sz w:val="21"/>
+          <w:szCs w:val="21"/>
+        </w:rPr>
+        <w:t>compact</w:t>
+      </w:r>
+      <w:r>
+        <w:rPr>
+          <w:rFonts w:ascii="Consolas" w:eastAsia="Times New Roman" w:hAnsi="Consolas" w:cs="Times New Roman"/>
+          <w:color w:val="89DDFF"/>
+          <w:sz w:val="21"/>
+          <w:szCs w:val="21"/>
+        </w:rPr>
+        <w:t>('</w:t>
+      </w:r>
+      <w:r>
+        <w:rPr>
+          <w:rFonts w:ascii="Consolas" w:eastAsia="Times New Roman" w:hAnsi="Consolas" w:cs="Times New Roman"/>
+          <w:color w:val="C3E88D"/>
+          <w:sz w:val="21"/>
+          <w:szCs w:val="21"/>
+        </w:rPr>
+        <w:t>brand</w:t>
+      </w:r>
+      <w:r>
+        <w:rPr>
+          <w:rFonts w:ascii="Consolas" w:eastAsia="Times New Roman" w:hAnsi="Consolas" w:cs="Times New Roman"/>
+          <w:color w:val="89DDFF"/>
+          <w:sz w:val="21"/>
+          <w:szCs w:val="21"/>
+        </w:rPr>
+        <w:t>','</w:t>
+      </w:r>
+      <w:r>
+        <w:rPr>
+          <w:rFonts w:ascii="Consolas" w:eastAsia="Times New Roman" w:hAnsi="Consolas" w:cs="Times New Roman"/>
+          <w:color w:val="C3E88D"/>
+          <w:sz w:val="21"/>
+          <w:szCs w:val="21"/>
+        </w:rPr>
+        <w:t>cat</w:t>
+      </w:r>
+      <w:r>
+        <w:rPr>
+          <w:rFonts w:ascii="Consolas" w:eastAsia="Times New Roman" w:hAnsi="Consolas" w:cs="Times New Roman"/>
+          <w:color w:val="89DDFF"/>
+          <w:sz w:val="21"/>
+          <w:szCs w:val="21"/>
+        </w:rPr>
+        <w:t>','</w:t>
+      </w:r>
+      <w:r>
+        <w:rPr>
+          <w:rFonts w:ascii="Consolas" w:eastAsia="Times New Roman" w:hAnsi="Consolas" w:cs="Times New Roman"/>
+          <w:color w:val="C3E88D"/>
+          <w:sz w:val="21"/>
+          <w:szCs w:val="21"/>
+        </w:rPr>
+        <w:t>subcat</w:t>
+      </w:r>
+      <w:r>
+        <w:rPr>
+          <w:rFonts w:ascii="Consolas" w:eastAsia="Times New Roman" w:hAnsi="Consolas" w:cs="Times New Roman"/>
+          <w:color w:val="89DDFF"/>
+          <w:sz w:val="21"/>
+          <w:szCs w:val="21"/>
+        </w:rPr>
+        <w:t>','</w:t>
+      </w:r>
+      <w:r>
+        <w:rPr>
+          <w:rFonts w:ascii="Consolas" w:eastAsia="Times New Roman" w:hAnsi="Consolas" w:cs="Times New Roman"/>
+          <w:color w:val="C3E88D"/>
+          <w:sz w:val="21"/>
+          <w:szCs w:val="21"/>
+        </w:rPr>
+        <w:t>sub_subcat</w:t>
+      </w:r>
+      <w:r>
+        <w:rPr>
+          <w:rFonts w:ascii="Consolas" w:eastAsia="Times New Roman" w:hAnsi="Consolas" w:cs="Times New Roman"/>
+          <w:color w:val="89DDFF"/>
+          <w:sz w:val="21"/>
+          <w:szCs w:val="21"/>
+        </w:rPr>
+        <w:t>','</w:t>
+      </w:r>
+      <w:r>
+        <w:rPr>
+          <w:rFonts w:ascii="Consolas" w:eastAsia="Times New Roman" w:hAnsi="Consolas" w:cs="Times New Roman"/>
+          <w:color w:val="C3E88D"/>
+          <w:sz w:val="21"/>
+          <w:szCs w:val="21"/>
+        </w:rPr>
+        <w:t>product</w:t>
+      </w:r>
+      <w:r>
+        <w:rPr>
+          <w:rFonts w:ascii="Consolas" w:eastAsia="Times New Roman" w:hAnsi="Consolas" w:cs="Times New Roman"/>
+          <w:color w:val="89DDFF"/>
+          <w:sz w:val="21"/>
+          <w:szCs w:val="21"/>
+        </w:rPr>
+        <w:t>'));</w:t>
+      </w:r>
+    </w:p>
+    <w:p>
+      <w:pPr>
+        <w:shd w:val="clear" w:color="auto" w:fill="0F111A"/>
+        <w:spacing w:after="0" w:line="285" w:lineRule="atLeast"/>
+        <w:rPr>
+          <w:rFonts w:ascii="Consolas" w:eastAsia="Times New Roman" w:hAnsi="Consolas" w:cs="Times New Roman"/>
+          <w:color w:val="A6ACCD"/>
+          <w:sz w:val="21"/>
+          <w:szCs w:val="21"/>
+        </w:rPr>
+      </w:pPr>
+      <w:r>
+        <w:rPr>
+          <w:rFonts w:ascii="Consolas" w:eastAsia="Times New Roman" w:hAnsi="Consolas" w:cs="Times New Roman"/>
+          <w:color w:val="A6ACCD"/>
+          <w:sz w:val="21"/>
+          <w:szCs w:val="21"/>
+        </w:rPr>
+        <w:t xml:space="preserve">    </w:t>
+      </w:r>
+      <w:r>
+        <w:rPr>
+          <w:rFonts w:ascii="Consolas" w:eastAsia="Times New Roman" w:hAnsi="Consolas" w:cs="Times New Roman"/>
+          <w:color w:val="89DDFF"/>
+          <w:sz w:val="21"/>
+          <w:szCs w:val="21"/>
+        </w:rPr>
+        <w:t>}</w:t>
+      </w:r>
+    </w:p>
+    <w:p>
+      <w:pPr>
+        <w:shd w:val="clear" w:color="auto" w:fill="0F111A"/>
+        <w:spacing w:after="0" w:line="285" w:lineRule="atLeast"/>
+        <w:rPr>
+          <w:rFonts w:ascii="Consolas" w:eastAsia="Times New Roman" w:hAnsi="Consolas" w:cs="Times New Roman"/>
+          <w:color w:val="A6ACCD"/>
+          <w:sz w:val="21"/>
+          <w:szCs w:val="21"/>
+        </w:rPr>
+      </w:pPr>
+    </w:p>
+    <w:p>
+      <w:pPr>
+        <w:rPr>
+          <w:sz w:val="28"/>
+        </w:rPr>
+      </w:pPr>
+    </w:p>
+    <w:p>
+      <w:pPr>
+        <w:rPr>
+          <w:sz w:val="28"/>
+        </w:rPr>
+      </w:pPr>
+      <w:r>
+        <w:rPr>
+          <w:sz w:val="28"/>
+        </w:rPr>
+        <w:t>Maintain the view</w:t>
+      </w:r>
+    </w:p>
+    <w:p>
+      <w:pPr>
+        <w:rPr>
+          <w:sz w:val="28"/>
+        </w:rPr>
+      </w:pPr>
+      <w:hyperlink r:id="rId8" w:history="1">
+        <w:r>
+          <w:rPr>
+            <w:rStyle w:val="Hyperlink"/>
+            <w:sz w:val="28"/>
+          </w:rPr>
+          <w:t>C:\xampp\htdocs\faisal\resources\views\admin\product\edit_product.blade.php</w:t>
+        </w:r>
+      </w:hyperlink>
+    </w:p>
+    <w:p>
+      <w:pPr>
+        <w:rPr>
+          <w:sz w:val="28"/>
+        </w:rPr>
+      </w:pPr>
+      <w:r>
+        <w:rPr>
+          <w:sz w:val="28"/>
+        </w:rPr>
+        <w:t>One thing to note is that we need to separate the image portion and also we need to update rest of the thing. In simple we are going to create the two forms</w:t>
       </w:r>
     </w:p>
     <w:p>

</xml_diff>